<commit_message>
Update Concept.docs to talk about unittesting
</commit_message>
<xml_diff>
--- a/docs/Concept.docx
+++ b/docs/Concept.docx
@@ -35,8 +35,6 @@
       <w:r>
         <w:t>list of moves</w:t>
       </w:r>
-      <w:bookmarkStart w:id="0" w:name="_GoBack"/>
-      <w:bookmarkEnd w:id="0"/>
       <w:r>
         <w:t xml:space="preserve"> to make is.</w:t>
       </w:r>
@@ -49,7 +47,80 @@
         <w:t>Libraries</w:t>
       </w:r>
     </w:p>
-    <w:p/>
+    <w:p>
+      <w:r>
+        <w:t>The Project currently does not rely on any third-party libraries.</w:t>
+      </w:r>
+    </w:p>
+    <w:p>
+      <w:pPr>
+        <w:pStyle w:val="Heading1"/>
+      </w:pPr>
+      <w:r>
+        <w:t>Testing</w:t>
+      </w:r>
+    </w:p>
+    <w:p>
+      <w:r>
+        <w:t>The project makes use of unit tests and asserts to ensure that each tested class is behaving correctly, and creates a barrier for regressions.</w:t>
+      </w:r>
+    </w:p>
+    <w:p>
+      <w:r>
+        <w:t>To run the tests, open the solution in Visual Studio and use the shortcut [CTRL+R A], or use the ‘Test’ menu at the top of the screen:</w:t>
+      </w:r>
+    </w:p>
+    <w:p>
+      <w:r>
+        <w:rPr>
+          <w:noProof/>
+        </w:rPr>
+        <w:drawing>
+          <wp:inline distT="0" distB="0" distL="0" distR="0" wp14:anchorId="2587BC9C" wp14:editId="026DF8F0">
+            <wp:extent cx="4144019" cy="1838325"/>
+            <wp:effectExtent l="0" t="0" r="8890" b="0"/>
+            <wp:docPr id="1" name="Picture 1"/>
+            <wp:cNvGraphicFramePr>
+              <a:graphicFrameLocks xmlns:a="http://schemas.openxmlformats.org/drawingml/2006/main" noChangeAspect="1"/>
+            </wp:cNvGraphicFramePr>
+            <a:graphic xmlns:a="http://schemas.openxmlformats.org/drawingml/2006/main">
+              <a:graphicData uri="http://schemas.openxmlformats.org/drawingml/2006/picture">
+                <pic:pic xmlns:pic="http://schemas.openxmlformats.org/drawingml/2006/picture">
+                  <pic:nvPicPr>
+                    <pic:cNvPr id="1" name=""/>
+                    <pic:cNvPicPr/>
+                  </pic:nvPicPr>
+                  <pic:blipFill rotWithShape="1">
+                    <a:blip r:embed="rId4"/>
+                    <a:srcRect l="20330" t="2990" r="59340" b="80977"/>
+                    <a:stretch/>
+                  </pic:blipFill>
+                  <pic:spPr bwMode="auto">
+                    <a:xfrm>
+                      <a:off x="0" y="0"/>
+                      <a:ext cx="4149603" cy="1840802"/>
+                    </a:xfrm>
+                    <a:prstGeom prst="rect">
+                      <a:avLst/>
+                    </a:prstGeom>
+                    <a:ln>
+                      <a:noFill/>
+                    </a:ln>
+                    <a:extLst>
+                      <a:ext uri="{53640926-AAD7-44D8-BBD7-CCE9431645EC}">
+                        <a14:shadowObscured xmlns:a14="http://schemas.microsoft.com/office/drawing/2010/main"/>
+                      </a:ext>
+                    </a:extLst>
+                  </pic:spPr>
+                </pic:pic>
+              </a:graphicData>
+            </a:graphic>
+          </wp:inline>
+        </w:drawing>
+      </w:r>
+      <w:bookmarkStart w:id="0" w:name="_GoBack"/>
+      <w:bookmarkEnd w:id="0"/>
+    </w:p>
     <w:sectPr>
       <w:pgSz w:w="11906" w:h="16838"/>
       <w:pgMar w:top="1440" w:right="1440" w:bottom="1440" w:left="1440" w:header="708" w:footer="708" w:gutter="0"/>
@@ -183,6 +254,7 @@
     <w:lsdException w:name="HTML Sample" w:semiHidden="1" w:unhideWhenUsed="1"/>
     <w:lsdException w:name="HTML Typewriter" w:semiHidden="1" w:unhideWhenUsed="1"/>
     <w:lsdException w:name="HTML Variable" w:semiHidden="1" w:unhideWhenUsed="1"/>
+    <w:lsdException w:name="Normal Table" w:semiHidden="1" w:unhideWhenUsed="1"/>
     <w:lsdException w:name="annotation subject" w:semiHidden="1" w:unhideWhenUsed="1"/>
     <w:lsdException w:name="No List" w:semiHidden="1" w:unhideWhenUsed="1"/>
     <w:lsdException w:name="Outline List 1" w:semiHidden="1" w:unhideWhenUsed="1"/>
@@ -227,6 +299,7 @@
     <w:lsdException w:name="Table Professional" w:semiHidden="1" w:unhideWhenUsed="1"/>
     <w:lsdException w:name="Table Subtle 1" w:semiHidden="1" w:unhideWhenUsed="1"/>
     <w:lsdException w:name="Table Subtle 2" w:semiHidden="1" w:unhideWhenUsed="1"/>
+    <w:lsdException w:name="Table Web 1" w:semiHidden="1" w:unhideWhenUsed="1"/>
     <w:lsdException w:name="Table Web 2" w:semiHidden="1" w:unhideWhenUsed="1"/>
     <w:lsdException w:name="Table Web 3" w:semiHidden="1" w:unhideWhenUsed="1"/>
     <w:lsdException w:name="Balloon Text" w:semiHidden="1" w:unhideWhenUsed="1"/>
@@ -476,6 +549,28 @@
       <w:szCs w:val="32"/>
     </w:rPr>
   </w:style>
+  <w:style w:type="paragraph" w:styleId="Heading2">
+    <w:name w:val="heading 2"/>
+    <w:basedOn w:val="Normal"/>
+    <w:next w:val="Normal"/>
+    <w:link w:val="Heading2Char"/>
+    <w:uiPriority w:val="9"/>
+    <w:unhideWhenUsed/>
+    <w:qFormat/>
+    <w:rsid w:val="001A1504"/>
+    <w:pPr>
+      <w:keepNext/>
+      <w:keepLines/>
+      <w:spacing w:before="40" w:after="0"/>
+      <w:outlineLvl w:val="1"/>
+    </w:pPr>
+    <w:rPr>
+      <w:rFonts w:asciiTheme="majorHAnsi" w:eastAsiaTheme="majorEastAsia" w:hAnsiTheme="majorHAnsi" w:cstheme="majorBidi"/>
+      <w:color w:val="2E74B5" w:themeColor="accent1" w:themeShade="BF"/>
+      <w:sz w:val="26"/>
+      <w:szCs w:val="26"/>
+    </w:rPr>
+  </w:style>
   <w:style w:type="character" w:default="1" w:styleId="DefaultParagraphFont">
     <w:name w:val="Default Paragraph Font"/>
     <w:uiPriority w:val="1"/>
@@ -548,6 +643,19 @@
       <w:color w:val="2E74B5" w:themeColor="accent1" w:themeShade="BF"/>
       <w:sz w:val="32"/>
       <w:szCs w:val="32"/>
+    </w:rPr>
+  </w:style>
+  <w:style w:type="character" w:customStyle="1" w:styleId="Heading2Char">
+    <w:name w:val="Heading 2 Char"/>
+    <w:basedOn w:val="DefaultParagraphFont"/>
+    <w:link w:val="Heading2"/>
+    <w:uiPriority w:val="9"/>
+    <w:rsid w:val="001A1504"/>
+    <w:rPr>
+      <w:rFonts w:asciiTheme="majorHAnsi" w:eastAsiaTheme="majorEastAsia" w:hAnsiTheme="majorHAnsi" w:cstheme="majorBidi"/>
+      <w:color w:val="2E74B5" w:themeColor="accent1" w:themeShade="BF"/>
+      <w:sz w:val="26"/>
+      <w:szCs w:val="26"/>
     </w:rPr>
   </w:style>
 </w:styles>

</xml_diff>

<commit_message>
Add my name + Page numbers to all word documents
</commit_message>
<xml_diff>
--- a/docs/Concept.docx
+++ b/docs/Concept.docx
@@ -21,41 +21,44 @@
     </w:p>
     <w:p>
       <w:r>
-        <w:t>My project will be the game tic-tac-toe, where a human player goes against an AI. The AI will be wh</w:t>
-      </w:r>
-      <w:r>
-        <w:t>ere most of the complexity lies</w:t>
-      </w:r>
-      <w:r>
-        <w:t xml:space="preserve"> as it will </w:t>
-      </w:r>
-      <w:r>
-        <w:t xml:space="preserve">use information from previous matches as a way to determine what it thinks the best </w:t>
-      </w:r>
-      <w:r>
-        <w:t>list of moves</w:t>
-      </w:r>
-      <w:r>
-        <w:t xml:space="preserve"> to make is.</w:t>
-      </w:r>
-    </w:p>
-    <w:p>
-      <w:pPr>
-        <w:pStyle w:val="Heading1"/>
-      </w:pPr>
-      <w:r>
-        <w:t>Libraries</w:t>
-      </w:r>
-    </w:p>
-    <w:p>
-      <w:r>
-        <w:t>The Project currently does not rely on any third-party libraries</w:t>
-      </w:r>
-      <w:r>
-        <w:t xml:space="preserve"> other than the .Net library</w:t>
+        <w:t>My project will</w:t>
       </w:r>
       <w:bookmarkStart w:id="0" w:name="_GoBack"/>
       <w:bookmarkEnd w:id="0"/>
+      <w:r>
+        <w:t xml:space="preserve"> be the game tic-tac-toe, where a human player goes against an AI. The AI will be wh</w:t>
+      </w:r>
+      <w:r>
+        <w:t>ere most of the complexity lies</w:t>
+      </w:r>
+      <w:r>
+        <w:t xml:space="preserve"> as it will </w:t>
+      </w:r>
+      <w:r>
+        <w:t xml:space="preserve">use information from previous matches as a way to determine what it thinks the best </w:t>
+      </w:r>
+      <w:r>
+        <w:t>list of moves</w:t>
+      </w:r>
+      <w:r>
+        <w:t xml:space="preserve"> to make is.</w:t>
+      </w:r>
+    </w:p>
+    <w:p>
+      <w:pPr>
+        <w:pStyle w:val="Heading1"/>
+      </w:pPr>
+      <w:r>
+        <w:t>Libraries</w:t>
+      </w:r>
+    </w:p>
+    <w:p>
+      <w:r>
+        <w:t>The Project currently does not rely on any third-party libraries</w:t>
+      </w:r>
+      <w:r>
+        <w:t xml:space="preserve"> other than the .Net library</w:t>
+      </w:r>
       <w:r>
         <w:t>.</w:t>
       </w:r>
@@ -99,7 +102,7 @@
                     <pic:cNvPicPr/>
                   </pic:nvPicPr>
                   <pic:blipFill rotWithShape="1">
-                    <a:blip r:embed="rId5"/>
+                    <a:blip r:embed="rId7"/>
                     <a:srcRect l="20330" t="2990" r="59340" b="80977"/>
                     <a:stretch/>
                   </pic:blipFill>
@@ -163,6 +166,7 @@
       </w:r>
     </w:p>
     <w:sectPr>
+      <w:headerReference w:type="default" r:id="rId8"/>
       <w:pgSz w:w="11906" w:h="16838"/>
       <w:pgMar w:top="1440" w:right="1440" w:bottom="1440" w:left="1440" w:header="708" w:footer="708" w:gutter="0"/>
       <w:cols w:space="708"/>
@@ -170,6 +174,79 @@
     </w:sectPr>
   </w:body>
 </w:document>
+</file>
+
+<file path=word/endnotes.xml><?xml version="1.0" encoding="utf-8"?>
+<w:endnotes xmlns:wpc="http://schemas.microsoft.com/office/word/2010/wordprocessingCanvas" xmlns:cx="http://schemas.microsoft.com/office/drawing/2014/chartex" xmlns:cx1="http://schemas.microsoft.com/office/drawing/2015/9/8/chartex" xmlns:cx2="http://schemas.microsoft.com/office/drawing/2015/10/21/chartex" xmlns:cx3="http://schemas.microsoft.com/office/drawing/2016/5/9/chartex" xmlns:cx4="http://schemas.microsoft.com/office/drawing/2016/5/10/chartex" xmlns:cx5="http://schemas.microsoft.com/office/drawing/2016/5/11/chartex" xmlns:mc="http://schemas.openxmlformats.org/markup-compatibility/2006" xmlns:o="urn:schemas-microsoft-com:office:office" xmlns:r="http://schemas.openxmlformats.org/officeDocument/2006/relationships" xmlns:m="http://schemas.openxmlformats.org/officeDocument/2006/math" xmlns:v="urn:schemas-microsoft-com:vml" xmlns:wp14="http://schemas.microsoft.com/office/word/2010/wordprocessingDrawing" xmlns:wp="http://schemas.openxmlformats.org/drawingml/2006/wordprocessingDrawing" xmlns:w10="urn:schemas-microsoft-com:office:word" xmlns:w="http://schemas.openxmlformats.org/wordprocessingml/2006/main" xmlns:w14="http://schemas.microsoft.com/office/word/2010/wordml" xmlns:w15="http://schemas.microsoft.com/office/word/2012/wordml" xmlns:w16se="http://schemas.microsoft.com/office/word/2015/wordml/symex" xmlns:wpg="http://schemas.microsoft.com/office/word/2010/wordprocessingGroup" xmlns:wpi="http://schemas.microsoft.com/office/word/2010/wordprocessingInk" xmlns:wne="http://schemas.microsoft.com/office/word/2006/wordml" xmlns:wps="http://schemas.microsoft.com/office/word/2010/wordprocessingShape" mc:Ignorable="w14 w15 w16se wp14">
+  <w:endnote w:type="separator" w:id="-1">
+    <w:p>
+      <w:pPr>
+        <w:spacing w:after="0" w:line="240" w:lineRule="auto"/>
+      </w:pPr>
+      <w:r>
+        <w:separator/>
+      </w:r>
+    </w:p>
+  </w:endnote>
+  <w:endnote w:type="continuationSeparator" w:id="0">
+    <w:p>
+      <w:pPr>
+        <w:spacing w:after="0" w:line="240" w:lineRule="auto"/>
+      </w:pPr>
+      <w:r>
+        <w:continuationSeparator/>
+      </w:r>
+    </w:p>
+  </w:endnote>
+</w:endnotes>
+</file>
+
+<file path=word/footnotes.xml><?xml version="1.0" encoding="utf-8"?>
+<w:footnotes xmlns:wpc="http://schemas.microsoft.com/office/word/2010/wordprocessingCanvas" xmlns:cx="http://schemas.microsoft.com/office/drawing/2014/chartex" xmlns:cx1="http://schemas.microsoft.com/office/drawing/2015/9/8/chartex" xmlns:cx2="http://schemas.microsoft.com/office/drawing/2015/10/21/chartex" xmlns:cx3="http://schemas.microsoft.com/office/drawing/2016/5/9/chartex" xmlns:cx4="http://schemas.microsoft.com/office/drawing/2016/5/10/chartex" xmlns:cx5="http://schemas.microsoft.com/office/drawing/2016/5/11/chartex" xmlns:mc="http://schemas.openxmlformats.org/markup-compatibility/2006" xmlns:o="urn:schemas-microsoft-com:office:office" xmlns:r="http://schemas.openxmlformats.org/officeDocument/2006/relationships" xmlns:m="http://schemas.openxmlformats.org/officeDocument/2006/math" xmlns:v="urn:schemas-microsoft-com:vml" xmlns:wp14="http://schemas.microsoft.com/office/word/2010/wordprocessingDrawing" xmlns:wp="http://schemas.openxmlformats.org/drawingml/2006/wordprocessingDrawing" xmlns:w10="urn:schemas-microsoft-com:office:word" xmlns:w="http://schemas.openxmlformats.org/wordprocessingml/2006/main" xmlns:w14="http://schemas.microsoft.com/office/word/2010/wordml" xmlns:w15="http://schemas.microsoft.com/office/word/2012/wordml" xmlns:w16se="http://schemas.microsoft.com/office/word/2015/wordml/symex" xmlns:wpg="http://schemas.microsoft.com/office/word/2010/wordprocessingGroup" xmlns:wpi="http://schemas.microsoft.com/office/word/2010/wordprocessingInk" xmlns:wne="http://schemas.microsoft.com/office/word/2006/wordml" xmlns:wps="http://schemas.microsoft.com/office/word/2010/wordprocessingShape" mc:Ignorable="w14 w15 w16se wp14">
+  <w:footnote w:type="separator" w:id="-1">
+    <w:p>
+      <w:pPr>
+        <w:spacing w:after="0" w:line="240" w:lineRule="auto"/>
+      </w:pPr>
+      <w:r>
+        <w:separator/>
+      </w:r>
+    </w:p>
+  </w:footnote>
+  <w:footnote w:type="continuationSeparator" w:id="0">
+    <w:p>
+      <w:pPr>
+        <w:spacing w:after="0" w:line="240" w:lineRule="auto"/>
+      </w:pPr>
+      <w:r>
+        <w:continuationSeparator/>
+      </w:r>
+    </w:p>
+  </w:footnote>
+</w:footnotes>
+</file>
+
+<file path=word/header1.xml><?xml version="1.0" encoding="utf-8"?>
+<w:hdr xmlns:wpc="http://schemas.microsoft.com/office/word/2010/wordprocessingCanvas" xmlns:cx="http://schemas.microsoft.com/office/drawing/2014/chartex" xmlns:cx1="http://schemas.microsoft.com/office/drawing/2015/9/8/chartex" xmlns:cx2="http://schemas.microsoft.com/office/drawing/2015/10/21/chartex" xmlns:cx3="http://schemas.microsoft.com/office/drawing/2016/5/9/chartex" xmlns:cx4="http://schemas.microsoft.com/office/drawing/2016/5/10/chartex" xmlns:cx5="http://schemas.microsoft.com/office/drawing/2016/5/11/chartex" xmlns:mc="http://schemas.openxmlformats.org/markup-compatibility/2006" xmlns:o="urn:schemas-microsoft-com:office:office" xmlns:r="http://schemas.openxmlformats.org/officeDocument/2006/relationships" xmlns:m="http://schemas.openxmlformats.org/officeDocument/2006/math" xmlns:v="urn:schemas-microsoft-com:vml" xmlns:wp14="http://schemas.microsoft.com/office/word/2010/wordprocessingDrawing" xmlns:wp="http://schemas.openxmlformats.org/drawingml/2006/wordprocessingDrawing" xmlns:w10="urn:schemas-microsoft-com:office:word" xmlns:w="http://schemas.openxmlformats.org/wordprocessingml/2006/main" xmlns:w14="http://schemas.microsoft.com/office/word/2010/wordml" xmlns:w15="http://schemas.microsoft.com/office/word/2012/wordml" xmlns:w16se="http://schemas.microsoft.com/office/word/2015/wordml/symex" xmlns:wpg="http://schemas.microsoft.com/office/word/2010/wordprocessingGroup" xmlns:wpi="http://schemas.microsoft.com/office/word/2010/wordprocessingInk" xmlns:wne="http://schemas.microsoft.com/office/word/2006/wordml" xmlns:wps="http://schemas.microsoft.com/office/word/2010/wordprocessingShape" mc:Ignorable="w14 w15 w16se wp14">
+  <w:p>
+    <w:pPr>
+      <w:pStyle w:val="Header"/>
+    </w:pPr>
+    <w:r>
+      <w:t xml:space="preserve">Bradley </w:t>
+    </w:r>
+    <w:proofErr w:type="spellStart"/>
+    <w:r>
+      <w:t>Chatha</w:t>
+    </w:r>
+    <w:proofErr w:type="spellEnd"/>
+  </w:p>
+  <w:p>
+    <w:pPr>
+      <w:pStyle w:val="Header"/>
+    </w:pPr>
+  </w:p>
+</w:hdr>
 </file>
 
 <file path=word/numbering.xml><?xml version="1.0" encoding="utf-8"?>
@@ -831,6 +908,50 @@
       <w:contextualSpacing/>
     </w:pPr>
   </w:style>
+  <w:style w:type="paragraph" w:styleId="Header">
+    <w:name w:val="header"/>
+    <w:basedOn w:val="Normal"/>
+    <w:link w:val="HeaderChar"/>
+    <w:uiPriority w:val="99"/>
+    <w:unhideWhenUsed/>
+    <w:rsid w:val="00BA23E3"/>
+    <w:pPr>
+      <w:tabs>
+        <w:tab w:val="center" w:pos="4513"/>
+        <w:tab w:val="right" w:pos="9026"/>
+      </w:tabs>
+      <w:spacing w:after="0" w:line="240" w:lineRule="auto"/>
+    </w:pPr>
+  </w:style>
+  <w:style w:type="character" w:customStyle="1" w:styleId="HeaderChar">
+    <w:name w:val="Header Char"/>
+    <w:basedOn w:val="DefaultParagraphFont"/>
+    <w:link w:val="Header"/>
+    <w:uiPriority w:val="99"/>
+    <w:rsid w:val="00BA23E3"/>
+  </w:style>
+  <w:style w:type="paragraph" w:styleId="Footer">
+    <w:name w:val="footer"/>
+    <w:basedOn w:val="Normal"/>
+    <w:link w:val="FooterChar"/>
+    <w:uiPriority w:val="99"/>
+    <w:unhideWhenUsed/>
+    <w:rsid w:val="00BA23E3"/>
+    <w:pPr>
+      <w:tabs>
+        <w:tab w:val="center" w:pos="4513"/>
+        <w:tab w:val="right" w:pos="9026"/>
+      </w:tabs>
+      <w:spacing w:after="0" w:line="240" w:lineRule="auto"/>
+    </w:pPr>
+  </w:style>
+  <w:style w:type="character" w:customStyle="1" w:styleId="FooterChar">
+    <w:name w:val="Footer Char"/>
+    <w:basedOn w:val="DefaultParagraphFont"/>
+    <w:link w:val="Footer"/>
+    <w:uiPriority w:val="99"/>
+    <w:rsid w:val="00BA23E3"/>
+  </w:style>
 </w:styles>
 </file>
 

</xml_diff>